<commit_message>
1.1 Replace GPS antenna
</commit_message>
<xml_diff>
--- a/GPSLCD_Parts_List.docx
+++ b/GPSLCD_Parts_List.docx
@@ -299,7 +299,91 @@
           <w:rFonts w:ascii="Arial" w:hAnsi="Arial" w:cs="Arial"/>
           <w:color w:val="111111"/>
         </w:rPr>
-        <w:t>TP-Link 2.4GHz 8dBi Indoor Omni-directional Antenna, 802.11n/b/g, RP-SMA Female connector (TL-ANT2408CL)</w:t>
+        <w:t xml:space="preserve">Mini PCIe Wifi Antenna Kit </w:t>
+      </w:r>
+      <w:proofErr w:type="spellStart"/>
+      <w:r>
+        <w:rPr>
+          <w:rFonts w:ascii="Arial" w:hAnsi="Arial" w:cs="Arial"/>
+          <w:color w:val="111111"/>
+        </w:rPr>
+        <w:t>3Dbi</w:t>
+      </w:r>
+      <w:proofErr w:type="spellEnd"/>
+      <w:r>
+        <w:rPr>
+          <w:rFonts w:ascii="Arial" w:hAnsi="Arial" w:cs="Arial"/>
+          <w:color w:val="111111"/>
+        </w:rPr>
+        <w:t xml:space="preserve"> RP-SMA Antenna + 20cm U.fl/IPEX to Bulkhead RP-SMA Pigtail</w:t>
+      </w:r>
+    </w:p>
+    <w:p>
+      <w:pPr>
+        <w:pStyle w:val="p1"/>
+        <w:numPr>
+          <w:ilvl w:val="0"/>
+          <w:numId w:val="2"/>
+        </w:numPr>
+        <w:rPr>
+          <w:rFonts w:ascii="Arial" w:hAnsi="Arial" w:cs="Arial"/>
+          <w:sz w:val="24"/>
+          <w:szCs w:val="24"/>
+        </w:rPr>
+      </w:pPr>
+      <w:r>
+        <w:rPr>
+          <w:rStyle w:val="s1"/>
+          <w:rFonts w:ascii="Arial" w:hAnsi="Arial" w:cs="Arial"/>
+          <w:b w:val="0"/>
+          <w:sz w:val="24"/>
+          <w:szCs w:val="24"/>
+        </w:rPr>
+        <w:t>5</w:t>
+      </w:r>
+      <w:r>
+        <w:rPr>
+          <w:rStyle w:val="s1"/>
+          <w:rFonts w:ascii="Arial" w:hAnsi="Arial" w:cs="Arial"/>
+          <w:b w:val="0"/>
+          <w:sz w:val="24"/>
+          <w:szCs w:val="24"/>
+        </w:rPr>
+        <w:t xml:space="preserve"> 5V 0.3 A SS12F32 Mini Size Black SPDT Slide Switch</w:t>
+      </w:r>
+    </w:p>
+    <w:p>
+      <w:pPr>
+        <w:pStyle w:val="p1"/>
+        <w:numPr>
+          <w:ilvl w:val="0"/>
+          <w:numId w:val="2"/>
+        </w:numPr>
+        <w:rPr>
+          <w:rFonts w:ascii="Arial" w:hAnsi="Arial" w:cs="Arial"/>
+          <w:sz w:val="24"/>
+          <w:szCs w:val="24"/>
+        </w:rPr>
+      </w:pPr>
+      <w:r>
+        <w:rPr>
+          <w:rStyle w:val="s1"/>
+          <w:rFonts w:ascii="Arial" w:hAnsi="Arial" w:cs="Arial"/>
+          <w:b w:val="0"/>
+          <w:sz w:val="24"/>
+          <w:szCs w:val="24"/>
+        </w:rPr>
+        <w:t xml:space="preserve">2 </w:t>
+      </w:r>
+      <w:r>
+        <w:rPr>
+          <w:rStyle w:val="s1"/>
+          <w:rFonts w:ascii="Arial" w:hAnsi="Arial" w:cs="Arial"/>
+          <w:b w:val="0"/>
+          <w:sz w:val="24"/>
+          <w:szCs w:val="24"/>
+        </w:rPr>
+        <w:t>OFF-(ON) N/O Push-Button Switch</w:t>
       </w:r>
     </w:p>
     <w:p>
@@ -319,97 +403,42 @@
           <w:rFonts w:ascii="Arial" w:hAnsi="Arial" w:cs="Arial"/>
           <w:color w:val="111111"/>
         </w:rPr>
-        <w:t>U.FL Mini PCI to RP-SMA Pigtail Antenna WiFi Cable</w:t>
-      </w:r>
-    </w:p>
-    <w:p>
-      <w:pPr>
-        <w:pStyle w:val="p1"/>
-        <w:numPr>
-          <w:ilvl w:val="0"/>
-          <w:numId w:val="2"/>
-        </w:numPr>
-        <w:rPr>
-          <w:rFonts w:ascii="Arial" w:hAnsi="Arial" w:cs="Arial"/>
-          <w:sz w:val="24"/>
-          <w:szCs w:val="24"/>
-        </w:rPr>
-      </w:pPr>
-      <w:r>
-        <w:rPr>
-          <w:rStyle w:val="s1"/>
-          <w:rFonts w:ascii="Arial" w:hAnsi="Arial" w:cs="Arial"/>
-          <w:b w:val="0"/>
-          <w:sz w:val="24"/>
-          <w:szCs w:val="24"/>
-        </w:rPr>
-        <w:t>5</w:t>
-      </w:r>
-      <w:bookmarkStart w:id="0" w:name="_GoBack"/>
-      <w:bookmarkEnd w:id="0"/>
-      <w:r>
-        <w:rPr>
-          <w:rStyle w:val="s1"/>
-          <w:rFonts w:ascii="Arial" w:hAnsi="Arial" w:cs="Arial"/>
-          <w:b w:val="0"/>
-          <w:sz w:val="24"/>
-          <w:szCs w:val="24"/>
+        <w:t>7</w:t>
+      </w:r>
+      <w:r>
+        <w:rPr>
+          <w:rFonts w:ascii="Arial" w:hAnsi="Arial" w:cs="Arial"/>
+          <w:color w:val="111111"/>
         </w:rPr>
         <w:t xml:space="preserve"> </w:t>
       </w:r>
       <w:r>
         <w:rPr>
-          <w:rStyle w:val="s1"/>
-          <w:rFonts w:ascii="Arial" w:hAnsi="Arial" w:cs="Arial"/>
-          <w:b w:val="0"/>
-          <w:sz w:val="24"/>
-          <w:szCs w:val="24"/>
-        </w:rPr>
-        <w:t>5V 0.3 A SS12F32 Mini Size Black SPDT Slide Switc</w:t>
-      </w:r>
-      <w:r>
-        <w:rPr>
-          <w:rStyle w:val="s1"/>
-          <w:rFonts w:ascii="Arial" w:hAnsi="Arial" w:cs="Arial"/>
-          <w:b w:val="0"/>
-          <w:sz w:val="24"/>
-          <w:szCs w:val="24"/>
-        </w:rPr>
-        <w:t>h</w:t>
-      </w:r>
-    </w:p>
-    <w:p>
-      <w:pPr>
-        <w:pStyle w:val="p1"/>
-        <w:numPr>
-          <w:ilvl w:val="0"/>
-          <w:numId w:val="2"/>
-        </w:numPr>
-        <w:rPr>
-          <w:rFonts w:ascii="Arial" w:hAnsi="Arial" w:cs="Arial"/>
-          <w:sz w:val="24"/>
-          <w:szCs w:val="24"/>
-        </w:rPr>
-      </w:pPr>
-      <w:r>
-        <w:rPr>
-          <w:rStyle w:val="s1"/>
-          <w:rFonts w:ascii="Arial" w:hAnsi="Arial" w:cs="Arial"/>
-          <w:b w:val="0"/>
-          <w:sz w:val="24"/>
-          <w:szCs w:val="24"/>
-        </w:rPr>
-        <w:t xml:space="preserve">2 </w:t>
-      </w:r>
-      <w:r>
-        <w:rPr>
-          <w:rStyle w:val="s1"/>
-          <w:rFonts w:ascii="Arial" w:hAnsi="Arial" w:cs="Arial"/>
-          <w:b w:val="0"/>
-          <w:sz w:val="24"/>
-          <w:szCs w:val="24"/>
-        </w:rPr>
-        <w:t>OFF-(ON) N/O Push-Button Switch</w:t>
+          <w:rFonts w:ascii="Arial" w:hAnsi="Arial" w:cs="Arial"/>
+          <w:color w:val="111111"/>
+        </w:rPr>
+        <w:t>1</w:t>
+      </w:r>
+      <w:r>
+        <w:rPr>
+          <w:rFonts w:ascii="Arial" w:hAnsi="Arial" w:cs="Arial"/>
+          <w:color w:val="111111"/>
+        </w:rPr>
+        <w:t>0</w:t>
+      </w:r>
+      <w:r>
+        <w:rPr>
+          <w:rFonts w:ascii="Arial" w:hAnsi="Arial" w:cs="Arial"/>
+          <w:color w:val="111111"/>
+        </w:rPr>
+        <w:t xml:space="preserve">K </w:t>
+      </w:r>
+      <w:r>
+        <w:rPr>
+          <w:rFonts w:ascii="Arial" w:hAnsi="Arial" w:cs="Arial"/>
+          <w:color w:val="111111"/>
+        </w:rPr>
+        <w:t>Ohm resistors</w:t>
       </w:r>
     </w:p>
     <w:p>
@@ -429,42 +458,7 @@
           <w:rFonts w:ascii="Arial" w:hAnsi="Arial" w:cs="Arial"/>
           <w:color w:val="111111"/>
         </w:rPr>
-        <w:t>7</w:t>
-      </w:r>
-      <w:r>
-        <w:rPr>
-          <w:rFonts w:ascii="Arial" w:hAnsi="Arial" w:cs="Arial"/>
-          <w:color w:val="111111"/>
-        </w:rPr>
-        <w:t xml:space="preserve"> </w:t>
-      </w:r>
-      <w:r>
-        <w:rPr>
-          <w:rFonts w:ascii="Arial" w:hAnsi="Arial" w:cs="Arial"/>
-          <w:color w:val="111111"/>
-        </w:rPr>
-        <w:t>1</w:t>
-      </w:r>
-      <w:r>
-        <w:rPr>
-          <w:rFonts w:ascii="Arial" w:hAnsi="Arial" w:cs="Arial"/>
-          <w:color w:val="111111"/>
-        </w:rPr>
-        <w:t>0</w:t>
-      </w:r>
-      <w:r>
-        <w:rPr>
-          <w:rFonts w:ascii="Arial" w:hAnsi="Arial" w:cs="Arial"/>
-          <w:color w:val="111111"/>
-        </w:rPr>
-        <w:t xml:space="preserve">K </w:t>
-      </w:r>
-      <w:r>
-        <w:rPr>
-          <w:rFonts w:ascii="Arial" w:hAnsi="Arial" w:cs="Arial"/>
-          <w:color w:val="111111"/>
-        </w:rPr>
-        <w:t>Ohm resistors</w:t>
+        <w:t>Jumper wires</w:t>
       </w:r>
     </w:p>
     <w:p>
@@ -484,28 +478,10 @@
           <w:rFonts w:ascii="Arial" w:hAnsi="Arial" w:cs="Arial"/>
           <w:color w:val="111111"/>
         </w:rPr>
-        <w:t>Jumper wires</w:t>
-      </w:r>
-    </w:p>
-    <w:p>
-      <w:pPr>
-        <w:pStyle w:val="ListParagraph"/>
-        <w:numPr>
-          <w:ilvl w:val="0"/>
-          <w:numId w:val="2"/>
-        </w:numPr>
-        <w:rPr>
-          <w:rFonts w:ascii="Arial" w:hAnsi="Arial" w:cs="Arial"/>
-          <w:color w:val="111111"/>
-        </w:rPr>
-      </w:pPr>
-      <w:r>
-        <w:rPr>
-          <w:rFonts w:ascii="Arial" w:hAnsi="Arial" w:cs="Arial"/>
-          <w:color w:val="111111"/>
-        </w:rPr>
         <w:t>Enclosure</w:t>
       </w:r>
+      <w:bookmarkStart w:id="0" w:name="_GoBack"/>
+      <w:bookmarkEnd w:id="0"/>
     </w:p>
     <w:sectPr>
       <w:pgSz w:w="12240" w:h="15840"/>

</xml_diff>

<commit_message>
v1.1 Add "Where to Buy"
</commit_message>
<xml_diff>
--- a/GPSLCD_Parts_List.docx
+++ b/GPSLCD_Parts_List.docx
@@ -29,468 +29,1186 @@
         </w:rPr>
       </w:pPr>
     </w:p>
+    <w:tbl>
+      <w:tblPr>
+        <w:tblStyle w:val="TableGrid"/>
+        <w:tblW w:w="13215" w:type="dxa"/>
+        <w:tblInd w:w="360" w:type="dxa"/>
+        <w:tblLayout w:type="fixed"/>
+        <w:tblLook w:val="04A0" w:firstRow="1" w:lastRow="0" w:firstColumn="1" w:lastColumn="0" w:noHBand="0" w:noVBand="1"/>
+      </w:tblPr>
+      <w:tblGrid>
+        <w:gridCol w:w="985"/>
+        <w:gridCol w:w="5490"/>
+        <w:gridCol w:w="6740"/>
+      </w:tblGrid>
+      <w:tr>
+        <w:tc>
+          <w:tcPr>
+            <w:tcW w:w="985" w:type="dxa"/>
+          </w:tcPr>
+          <w:p>
+            <w:pPr>
+              <w:pStyle w:val="p1"/>
+              <w:jc w:val="center"/>
+              <w:rPr>
+                <w:rStyle w:val="s1"/>
+                <w:rFonts w:ascii="Arial" w:hAnsi="Arial" w:cs="Arial"/>
+                <w:bCs w:val="0"/>
+                <w:sz w:val="24"/>
+                <w:szCs w:val="24"/>
+              </w:rPr>
+            </w:pPr>
+            <w:r>
+              <w:rPr>
+                <w:rStyle w:val="s1"/>
+                <w:rFonts w:ascii="Arial" w:hAnsi="Arial" w:cs="Arial"/>
+                <w:bCs w:val="0"/>
+                <w:sz w:val="24"/>
+                <w:szCs w:val="24"/>
+              </w:rPr>
+              <w:t>Qty</w:t>
+            </w:r>
+          </w:p>
+        </w:tc>
+        <w:tc>
+          <w:tcPr>
+            <w:tcW w:w="5490" w:type="dxa"/>
+          </w:tcPr>
+          <w:p>
+            <w:pPr>
+              <w:pStyle w:val="p1"/>
+              <w:jc w:val="center"/>
+              <w:rPr>
+                <w:rStyle w:val="s1"/>
+                <w:rFonts w:ascii="Arial" w:hAnsi="Arial" w:cs="Arial"/>
+                <w:bCs w:val="0"/>
+                <w:sz w:val="24"/>
+                <w:szCs w:val="24"/>
+              </w:rPr>
+            </w:pPr>
+            <w:r>
+              <w:rPr>
+                <w:rStyle w:val="s1"/>
+                <w:rFonts w:ascii="Arial" w:hAnsi="Arial" w:cs="Arial"/>
+                <w:bCs w:val="0"/>
+                <w:sz w:val="24"/>
+                <w:szCs w:val="24"/>
+              </w:rPr>
+              <w:t>Item</w:t>
+            </w:r>
+          </w:p>
+        </w:tc>
+        <w:tc>
+          <w:tcPr>
+            <w:tcW w:w="6740" w:type="dxa"/>
+          </w:tcPr>
+          <w:p>
+            <w:pPr>
+              <w:pStyle w:val="p1"/>
+              <w:jc w:val="center"/>
+              <w:rPr>
+                <w:rFonts w:ascii="Arial" w:hAnsi="Arial" w:cs="Arial"/>
+                <w:b/>
+                <w:sz w:val="24"/>
+                <w:szCs w:val="24"/>
+              </w:rPr>
+            </w:pPr>
+            <w:r>
+              <w:rPr>
+                <w:rFonts w:ascii="Arial" w:hAnsi="Arial" w:cs="Arial"/>
+                <w:b/>
+                <w:sz w:val="24"/>
+                <w:szCs w:val="24"/>
+              </w:rPr>
+              <w:t>Where to Buy</w:t>
+            </w:r>
+            <w:bookmarkStart w:id="0" w:name="_GoBack"/>
+            <w:bookmarkEnd w:id="0"/>
+          </w:p>
+        </w:tc>
+      </w:tr>
+      <w:tr>
+        <w:tc>
+          <w:tcPr>
+            <w:tcW w:w="985" w:type="dxa"/>
+          </w:tcPr>
+          <w:p>
+            <w:pPr>
+              <w:pStyle w:val="p1"/>
+              <w:jc w:val="center"/>
+              <w:rPr>
+                <w:rStyle w:val="s1"/>
+                <w:rFonts w:ascii="Arial" w:hAnsi="Arial" w:cs="Arial"/>
+                <w:b w:val="0"/>
+                <w:bCs w:val="0"/>
+                <w:sz w:val="24"/>
+                <w:szCs w:val="24"/>
+              </w:rPr>
+            </w:pPr>
+            <w:r>
+              <w:rPr>
+                <w:rStyle w:val="s1"/>
+                <w:rFonts w:ascii="Arial" w:hAnsi="Arial" w:cs="Arial"/>
+                <w:b w:val="0"/>
+                <w:bCs w:val="0"/>
+                <w:sz w:val="24"/>
+                <w:szCs w:val="24"/>
+              </w:rPr>
+              <w:t>1</w:t>
+            </w:r>
+          </w:p>
+        </w:tc>
+        <w:tc>
+          <w:tcPr>
+            <w:tcW w:w="5490" w:type="dxa"/>
+          </w:tcPr>
+          <w:p>
+            <w:pPr>
+              <w:pStyle w:val="p1"/>
+              <w:rPr>
+                <w:rStyle w:val="s1"/>
+                <w:rFonts w:ascii="Arial" w:hAnsi="Arial" w:cs="Arial"/>
+                <w:b w:val="0"/>
+                <w:bCs w:val="0"/>
+                <w:sz w:val="24"/>
+                <w:szCs w:val="24"/>
+              </w:rPr>
+            </w:pPr>
+            <w:r>
+              <w:rPr>
+                <w:rStyle w:val="s1"/>
+                <w:rFonts w:ascii="Arial" w:hAnsi="Arial" w:cs="Arial"/>
+                <w:b w:val="0"/>
+                <w:bCs w:val="0"/>
+                <w:sz w:val="24"/>
+                <w:szCs w:val="24"/>
+              </w:rPr>
+              <w:t>DC Power Supply Jack Socket Female PCB Mount Connector 5.5mm x 2.1mm</w:t>
+            </w:r>
+          </w:p>
+        </w:tc>
+        <w:tc>
+          <w:tcPr>
+            <w:tcW w:w="6740" w:type="dxa"/>
+          </w:tcPr>
+          <w:p>
+            <w:pPr>
+              <w:pStyle w:val="p1"/>
+              <w:rPr>
+                <w:rStyle w:val="s1"/>
+                <w:rFonts w:ascii="Arial" w:hAnsi="Arial" w:cs="Arial"/>
+                <w:b w:val="0"/>
+                <w:bCs w:val="0"/>
+                <w:sz w:val="24"/>
+                <w:szCs w:val="24"/>
+              </w:rPr>
+            </w:pPr>
+            <w:r>
+              <w:rPr>
+                <w:rFonts w:ascii="Arial" w:hAnsi="Arial" w:cs="Arial"/>
+                <w:sz w:val="24"/>
+                <w:szCs w:val="24"/>
+              </w:rPr>
+              <w:t>http://www.ebay.com/itm/172134204554?_trksid=p2055119.m1438.l2649&amp;ssPageName=STRK%3AMEBIDX%3AIT</w:t>
+            </w:r>
+          </w:p>
+        </w:tc>
+      </w:tr>
+      <w:tr>
+        <w:tc>
+          <w:tcPr>
+            <w:tcW w:w="985" w:type="dxa"/>
+          </w:tcPr>
+          <w:p>
+            <w:pPr>
+              <w:pStyle w:val="p1"/>
+              <w:jc w:val="center"/>
+              <w:rPr>
+                <w:rStyle w:val="s1"/>
+                <w:rFonts w:ascii="Arial" w:hAnsi="Arial" w:cs="Arial"/>
+                <w:b w:val="0"/>
+                <w:bCs w:val="0"/>
+                <w:sz w:val="24"/>
+                <w:szCs w:val="24"/>
+              </w:rPr>
+            </w:pPr>
+            <w:r>
+              <w:rPr>
+                <w:rStyle w:val="s1"/>
+                <w:rFonts w:ascii="Arial" w:hAnsi="Arial" w:cs="Arial"/>
+                <w:b w:val="0"/>
+                <w:bCs w:val="0"/>
+                <w:sz w:val="24"/>
+                <w:szCs w:val="24"/>
+              </w:rPr>
+              <w:t>1</w:t>
+            </w:r>
+          </w:p>
+        </w:tc>
+        <w:tc>
+          <w:tcPr>
+            <w:tcW w:w="5490" w:type="dxa"/>
+          </w:tcPr>
+          <w:p>
+            <w:pPr>
+              <w:pStyle w:val="p1"/>
+              <w:rPr>
+                <w:rStyle w:val="s1"/>
+                <w:rFonts w:ascii="Arial" w:hAnsi="Arial" w:cs="Arial"/>
+                <w:b w:val="0"/>
+                <w:sz w:val="24"/>
+                <w:szCs w:val="24"/>
+              </w:rPr>
+            </w:pPr>
+            <w:r>
+              <w:rPr>
+                <w:rStyle w:val="s1"/>
+                <w:rFonts w:ascii="Arial" w:hAnsi="Arial" w:cs="Arial"/>
+                <w:b w:val="0"/>
+                <w:bCs w:val="0"/>
+                <w:sz w:val="24"/>
+                <w:szCs w:val="24"/>
+              </w:rPr>
+              <w:t>1602 Serial Blue Backlight</w:t>
+            </w:r>
+            <w:r>
+              <w:rPr>
+                <w:rFonts w:ascii="Arial" w:hAnsi="Arial" w:cs="Arial"/>
+                <w:bCs/>
+                <w:sz w:val="24"/>
+                <w:szCs w:val="24"/>
+              </w:rPr>
+              <w:t xml:space="preserve"> </w:t>
+            </w:r>
+            <w:r>
+              <w:rPr>
+                <w:rStyle w:val="s1"/>
+                <w:rFonts w:ascii="Arial" w:hAnsi="Arial" w:cs="Arial"/>
+                <w:b w:val="0"/>
+                <w:bCs w:val="0"/>
+                <w:sz w:val="24"/>
+                <w:szCs w:val="24"/>
+              </w:rPr>
+              <w:t>20X4 Character LCD Module Display</w:t>
+            </w:r>
+          </w:p>
+        </w:tc>
+        <w:tc>
+          <w:tcPr>
+            <w:tcW w:w="6740" w:type="dxa"/>
+          </w:tcPr>
+          <w:p>
+            <w:pPr>
+              <w:pStyle w:val="p1"/>
+              <w:rPr>
+                <w:rStyle w:val="s1"/>
+                <w:rFonts w:ascii="Arial" w:hAnsi="Arial" w:cs="Arial"/>
+                <w:b w:val="0"/>
+                <w:bCs w:val="0"/>
+                <w:sz w:val="24"/>
+                <w:szCs w:val="24"/>
+              </w:rPr>
+            </w:pPr>
+            <w:r>
+              <w:rPr>
+                <w:rStyle w:val="s1"/>
+                <w:rFonts w:ascii="Arial" w:hAnsi="Arial" w:cs="Arial"/>
+                <w:b w:val="0"/>
+                <w:bCs w:val="0"/>
+                <w:sz w:val="24"/>
+                <w:szCs w:val="24"/>
+              </w:rPr>
+              <w:t>http://www.ebay.com/itm/141975888833?_trksid=p2055119.m1438.l2649&amp;ssPageName=STRK%3AMEBIDX%3AIT</w:t>
+            </w:r>
+          </w:p>
+        </w:tc>
+      </w:tr>
+      <w:tr>
+        <w:tc>
+          <w:tcPr>
+            <w:tcW w:w="985" w:type="dxa"/>
+          </w:tcPr>
+          <w:p>
+            <w:pPr>
+              <w:pStyle w:val="p1"/>
+              <w:jc w:val="center"/>
+              <w:rPr>
+                <w:rFonts w:ascii="Arial" w:hAnsi="Arial" w:cs="Arial"/>
+                <w:sz w:val="24"/>
+                <w:szCs w:val="24"/>
+              </w:rPr>
+            </w:pPr>
+            <w:r>
+              <w:rPr>
+                <w:rFonts w:ascii="Arial" w:hAnsi="Arial" w:cs="Arial"/>
+                <w:sz w:val="24"/>
+                <w:szCs w:val="24"/>
+              </w:rPr>
+              <w:t>1</w:t>
+            </w:r>
+          </w:p>
+        </w:tc>
+        <w:tc>
+          <w:tcPr>
+            <w:tcW w:w="5490" w:type="dxa"/>
+          </w:tcPr>
+          <w:p>
+            <w:pPr>
+              <w:pStyle w:val="p1"/>
+              <w:rPr>
+                <w:rFonts w:ascii="Arial" w:hAnsi="Arial" w:cs="Arial"/>
+                <w:sz w:val="24"/>
+                <w:szCs w:val="24"/>
+              </w:rPr>
+            </w:pPr>
+            <w:r>
+              <w:rPr>
+                <w:rFonts w:ascii="Arial" w:hAnsi="Arial" w:cs="Arial"/>
+                <w:sz w:val="24"/>
+                <w:szCs w:val="24"/>
+              </w:rPr>
+              <w:t>I2C Serial Interface Board Module Port for 1602 LCD Display</w:t>
+            </w:r>
+          </w:p>
+        </w:tc>
+        <w:tc>
+          <w:tcPr>
+            <w:tcW w:w="6740" w:type="dxa"/>
+          </w:tcPr>
+          <w:p>
+            <w:pPr>
+              <w:pStyle w:val="p1"/>
+              <w:rPr>
+                <w:rFonts w:ascii="Arial" w:hAnsi="Arial" w:cs="Arial"/>
+                <w:sz w:val="24"/>
+                <w:szCs w:val="24"/>
+              </w:rPr>
+            </w:pPr>
+            <w:r>
+              <w:rPr>
+                <w:rFonts w:ascii="Arial" w:hAnsi="Arial" w:cs="Arial"/>
+                <w:sz w:val="24"/>
+                <w:szCs w:val="24"/>
+              </w:rPr>
+              <w:t>http://www.ebay.com/itm/161245616356?_trksid=p2055119.m1438.l2649&amp;ssPageName=STRK%3AMEBIDX%3AIT</w:t>
+            </w:r>
+          </w:p>
+        </w:tc>
+      </w:tr>
+      <w:tr>
+        <w:tc>
+          <w:tcPr>
+            <w:tcW w:w="985" w:type="dxa"/>
+          </w:tcPr>
+          <w:p>
+            <w:pPr>
+              <w:pStyle w:val="p1"/>
+              <w:jc w:val="center"/>
+              <w:rPr>
+                <w:rFonts w:ascii="Arial" w:hAnsi="Arial" w:cs="Arial"/>
+                <w:sz w:val="24"/>
+                <w:szCs w:val="24"/>
+              </w:rPr>
+            </w:pPr>
+            <w:r>
+              <w:rPr>
+                <w:rFonts w:ascii="Arial" w:hAnsi="Arial" w:cs="Arial"/>
+                <w:sz w:val="24"/>
+                <w:szCs w:val="24"/>
+              </w:rPr>
+              <w:t>1</w:t>
+            </w:r>
+          </w:p>
+        </w:tc>
+        <w:tc>
+          <w:tcPr>
+            <w:tcW w:w="5490" w:type="dxa"/>
+          </w:tcPr>
+          <w:p>
+            <w:pPr>
+              <w:pStyle w:val="p1"/>
+              <w:rPr>
+                <w:rFonts w:ascii="Arial" w:hAnsi="Arial" w:cs="Arial"/>
+                <w:sz w:val="24"/>
+                <w:szCs w:val="24"/>
+              </w:rPr>
+            </w:pPr>
+            <w:r>
+              <w:rPr>
+                <w:rFonts w:ascii="Arial" w:hAnsi="Arial" w:cs="Arial"/>
+                <w:sz w:val="24"/>
+                <w:szCs w:val="24"/>
+              </w:rPr>
+              <w:t>Arduino Nano V3.0 5v 16MHZ</w:t>
+            </w:r>
+          </w:p>
+        </w:tc>
+        <w:tc>
+          <w:tcPr>
+            <w:tcW w:w="6740" w:type="dxa"/>
+          </w:tcPr>
+          <w:p>
+            <w:pPr>
+              <w:pStyle w:val="p1"/>
+              <w:rPr>
+                <w:rFonts w:ascii="Arial" w:hAnsi="Arial" w:cs="Arial"/>
+                <w:sz w:val="24"/>
+                <w:szCs w:val="24"/>
+              </w:rPr>
+            </w:pPr>
+            <w:r>
+              <w:rPr>
+                <w:rFonts w:ascii="Arial" w:hAnsi="Arial" w:cs="Arial"/>
+                <w:sz w:val="24"/>
+                <w:szCs w:val="24"/>
+              </w:rPr>
+              <w:t>http://www.ebay.com/itm/141975930194?_trksid=p2055119.m1438.l2649&amp;ssPageName=STRK%3AMEBIDX%3AIT</w:t>
+            </w:r>
+          </w:p>
+        </w:tc>
+      </w:tr>
+      <w:tr>
+        <w:tc>
+          <w:tcPr>
+            <w:tcW w:w="985" w:type="dxa"/>
+          </w:tcPr>
+          <w:p>
+            <w:pPr>
+              <w:pStyle w:val="p1"/>
+              <w:jc w:val="center"/>
+              <w:rPr>
+                <w:rStyle w:val="s1"/>
+                <w:rFonts w:ascii="Arial" w:hAnsi="Arial" w:cs="Arial"/>
+                <w:b w:val="0"/>
+                <w:sz w:val="24"/>
+                <w:szCs w:val="24"/>
+              </w:rPr>
+            </w:pPr>
+            <w:r>
+              <w:rPr>
+                <w:rStyle w:val="s1"/>
+                <w:rFonts w:ascii="Arial" w:hAnsi="Arial" w:cs="Arial"/>
+                <w:b w:val="0"/>
+                <w:sz w:val="24"/>
+                <w:szCs w:val="24"/>
+              </w:rPr>
+              <w:t>1</w:t>
+            </w:r>
+          </w:p>
+        </w:tc>
+        <w:tc>
+          <w:tcPr>
+            <w:tcW w:w="5490" w:type="dxa"/>
+          </w:tcPr>
+          <w:p>
+            <w:pPr>
+              <w:pStyle w:val="p1"/>
+              <w:rPr>
+                <w:rFonts w:ascii="Arial" w:hAnsi="Arial" w:cs="Arial"/>
+                <w:sz w:val="24"/>
+                <w:szCs w:val="24"/>
+              </w:rPr>
+            </w:pPr>
+            <w:r>
+              <w:rPr>
+                <w:rStyle w:val="s1"/>
+                <w:rFonts w:ascii="Arial" w:hAnsi="Arial" w:cs="Arial"/>
+                <w:b w:val="0"/>
+                <w:sz w:val="24"/>
+                <w:szCs w:val="24"/>
+              </w:rPr>
+              <w:t>Mini 400 Points Prototype PCB Solderless Breadboard</w:t>
+            </w:r>
+          </w:p>
+        </w:tc>
+        <w:tc>
+          <w:tcPr>
+            <w:tcW w:w="6740" w:type="dxa"/>
+          </w:tcPr>
+          <w:p>
+            <w:pPr>
+              <w:pStyle w:val="p1"/>
+              <w:rPr>
+                <w:rStyle w:val="s1"/>
+                <w:rFonts w:ascii="Arial" w:hAnsi="Arial" w:cs="Arial"/>
+                <w:b w:val="0"/>
+                <w:sz w:val="24"/>
+                <w:szCs w:val="24"/>
+              </w:rPr>
+            </w:pPr>
+            <w:r>
+              <w:rPr>
+                <w:rStyle w:val="s1"/>
+                <w:rFonts w:ascii="Arial" w:hAnsi="Arial" w:cs="Arial"/>
+                <w:b w:val="0"/>
+                <w:sz w:val="24"/>
+                <w:szCs w:val="24"/>
+              </w:rPr>
+              <w:t>http://www.ebay.com/itm/321430210859?_trksid=p2055119.m1438.l2649&amp;ssPageName=STRK%3AMEBIDX%3AIT</w:t>
+            </w:r>
+          </w:p>
+        </w:tc>
+      </w:tr>
+      <w:tr>
+        <w:tc>
+          <w:tcPr>
+            <w:tcW w:w="985" w:type="dxa"/>
+          </w:tcPr>
+          <w:p>
+            <w:pPr>
+              <w:jc w:val="center"/>
+              <w:rPr>
+                <w:rFonts w:ascii="Arial" w:hAnsi="Arial" w:cs="Arial"/>
+                <w:color w:val="111111"/>
+              </w:rPr>
+            </w:pPr>
+            <w:r>
+              <w:rPr>
+                <w:rFonts w:ascii="Arial" w:hAnsi="Arial" w:cs="Arial"/>
+                <w:color w:val="111111"/>
+              </w:rPr>
+              <w:t>1</w:t>
+            </w:r>
+          </w:p>
+        </w:tc>
+        <w:tc>
+          <w:tcPr>
+            <w:tcW w:w="5490" w:type="dxa"/>
+          </w:tcPr>
+          <w:p>
+            <w:pPr>
+              <w:rPr>
+                <w:rFonts w:ascii="Arial" w:hAnsi="Arial" w:cs="Arial"/>
+                <w:color w:val="111111"/>
+              </w:rPr>
+            </w:pPr>
+            <w:proofErr w:type="spellStart"/>
+            <w:r>
+              <w:rPr>
+                <w:rFonts w:ascii="Arial" w:hAnsi="Arial" w:cs="Arial"/>
+                <w:color w:val="111111"/>
+              </w:rPr>
+              <w:t>Eztronics</w:t>
+            </w:r>
+            <w:proofErr w:type="spellEnd"/>
+            <w:r>
+              <w:rPr>
+                <w:rFonts w:ascii="Arial" w:hAnsi="Arial" w:cs="Arial"/>
+                <w:color w:val="111111"/>
+              </w:rPr>
+              <w:t xml:space="preserve"> Corp Ublox NEO-6M GPS Module</w:t>
+            </w:r>
+          </w:p>
+        </w:tc>
+        <w:tc>
+          <w:tcPr>
+            <w:tcW w:w="6740" w:type="dxa"/>
+          </w:tcPr>
+          <w:p>
+            <w:pPr>
+              <w:rPr>
+                <w:rFonts w:ascii="Arial" w:hAnsi="Arial" w:cs="Arial"/>
+                <w:color w:val="111111"/>
+              </w:rPr>
+            </w:pPr>
+            <w:r>
+              <w:rPr>
+                <w:rFonts w:ascii="Arial" w:hAnsi="Arial" w:cs="Arial"/>
+                <w:color w:val="111111"/>
+              </w:rPr>
+              <w:t>https://www.amazon.com/gp/product/B01HGGHVIO/ref=oh_aui_search_detailpage?ie=UTF8&amp;psc=1</w:t>
+            </w:r>
+          </w:p>
+        </w:tc>
+      </w:tr>
+      <w:tr>
+        <w:tc>
+          <w:tcPr>
+            <w:tcW w:w="985" w:type="dxa"/>
+          </w:tcPr>
+          <w:p>
+            <w:pPr>
+              <w:jc w:val="center"/>
+              <w:rPr>
+                <w:rFonts w:ascii="Arial" w:hAnsi="Arial" w:cs="Arial"/>
+                <w:color w:val="111111"/>
+              </w:rPr>
+            </w:pPr>
+            <w:r>
+              <w:rPr>
+                <w:rFonts w:ascii="Arial" w:hAnsi="Arial" w:cs="Arial"/>
+                <w:color w:val="111111"/>
+              </w:rPr>
+              <w:t>1</w:t>
+            </w:r>
+          </w:p>
+        </w:tc>
+        <w:tc>
+          <w:tcPr>
+            <w:tcW w:w="5490" w:type="dxa"/>
+          </w:tcPr>
+          <w:p>
+            <w:pPr>
+              <w:rPr>
+                <w:rFonts w:ascii="Arial" w:hAnsi="Arial" w:cs="Arial"/>
+                <w:color w:val="111111"/>
+              </w:rPr>
+            </w:pPr>
+            <w:r>
+              <w:rPr>
+                <w:rFonts w:ascii="Arial" w:hAnsi="Arial" w:cs="Arial"/>
+                <w:color w:val="111111"/>
+              </w:rPr>
+              <w:t>Mini PCIe Wifi Antenna Kit 3Dbi RP-SMA Antenna + 20cm U.fl/IPEX to Bulkhead RP-SMA Pigtail</w:t>
+            </w:r>
+          </w:p>
+        </w:tc>
+        <w:tc>
+          <w:tcPr>
+            <w:tcW w:w="6740" w:type="dxa"/>
+          </w:tcPr>
+          <w:p>
+            <w:pPr>
+              <w:rPr>
+                <w:rFonts w:ascii="Arial" w:hAnsi="Arial" w:cs="Arial"/>
+                <w:color w:val="111111"/>
+              </w:rPr>
+            </w:pPr>
+            <w:r>
+              <w:rPr>
+                <w:rFonts w:ascii="Arial" w:hAnsi="Arial" w:cs="Arial"/>
+                <w:color w:val="111111"/>
+              </w:rPr>
+              <w:t>https://www.amazon.com/Mini-Antenna-RP-SMA-Bulkhead-Pigtail/dp/B007XVHQ9M/ref=s9_simh_gw_g147_i1_r?_encoding=UTF8&amp;fpl=fresh&amp;pf_rd_m=ATVPDKIKX0DER&amp;pf_rd_s=&amp;pf_rd_r=53VKHZ4DDVPG5S95MVR0&amp;pf_rd_t=36701&amp;pf_rd_p=a6aaf593-1ba4-4f4e-bdcc-0febe090b8ed&amp;pf_rd_i=desktop</w:t>
+            </w:r>
+          </w:p>
+        </w:tc>
+      </w:tr>
+      <w:tr>
+        <w:tc>
+          <w:tcPr>
+            <w:tcW w:w="985" w:type="dxa"/>
+          </w:tcPr>
+          <w:p>
+            <w:pPr>
+              <w:pStyle w:val="p1"/>
+              <w:jc w:val="center"/>
+              <w:rPr>
+                <w:rStyle w:val="s1"/>
+                <w:rFonts w:ascii="Arial" w:hAnsi="Arial" w:cs="Arial"/>
+                <w:b w:val="0"/>
+                <w:sz w:val="24"/>
+                <w:szCs w:val="24"/>
+              </w:rPr>
+            </w:pPr>
+            <w:r>
+              <w:rPr>
+                <w:rStyle w:val="s1"/>
+                <w:rFonts w:ascii="Arial" w:hAnsi="Arial" w:cs="Arial"/>
+                <w:b w:val="0"/>
+                <w:sz w:val="24"/>
+                <w:szCs w:val="24"/>
+              </w:rPr>
+              <w:t>5</w:t>
+            </w:r>
+          </w:p>
+        </w:tc>
+        <w:tc>
+          <w:tcPr>
+            <w:tcW w:w="5490" w:type="dxa"/>
+          </w:tcPr>
+          <w:p>
+            <w:pPr>
+              <w:pStyle w:val="p1"/>
+              <w:rPr>
+                <w:rFonts w:ascii="Arial" w:hAnsi="Arial" w:cs="Arial"/>
+                <w:sz w:val="24"/>
+                <w:szCs w:val="24"/>
+              </w:rPr>
+            </w:pPr>
+            <w:r>
+              <w:rPr>
+                <w:rStyle w:val="s1"/>
+                <w:rFonts w:ascii="Arial" w:hAnsi="Arial" w:cs="Arial"/>
+                <w:b w:val="0"/>
+                <w:sz w:val="24"/>
+                <w:szCs w:val="24"/>
+              </w:rPr>
+              <w:t>5V 0.3 A SS12F32 Mini Size Black SPDT Slide Switch</w:t>
+            </w:r>
+          </w:p>
+        </w:tc>
+        <w:tc>
+          <w:tcPr>
+            <w:tcW w:w="6740" w:type="dxa"/>
+          </w:tcPr>
+          <w:p>
+            <w:pPr>
+              <w:pStyle w:val="p1"/>
+              <w:rPr>
+                <w:rStyle w:val="s1"/>
+                <w:rFonts w:ascii="Arial" w:hAnsi="Arial" w:cs="Arial"/>
+                <w:b w:val="0"/>
+                <w:sz w:val="24"/>
+                <w:szCs w:val="24"/>
+              </w:rPr>
+            </w:pPr>
+            <w:r>
+              <w:rPr>
+                <w:rStyle w:val="s1"/>
+                <w:rFonts w:ascii="Arial" w:hAnsi="Arial" w:cs="Arial"/>
+                <w:b w:val="0"/>
+                <w:sz w:val="24"/>
+                <w:szCs w:val="24"/>
+              </w:rPr>
+              <w:t>http://www.ebay.com/itm/112116077330?_trksid=p2055119.m1438.l2649&amp;ssPageName=STRK%3AMEBIDX%3AIT</w:t>
+            </w:r>
+          </w:p>
+        </w:tc>
+      </w:tr>
+      <w:tr>
+        <w:tc>
+          <w:tcPr>
+            <w:tcW w:w="985" w:type="dxa"/>
+          </w:tcPr>
+          <w:p>
+            <w:pPr>
+              <w:pStyle w:val="p1"/>
+              <w:jc w:val="center"/>
+              <w:rPr>
+                <w:rStyle w:val="s1"/>
+                <w:rFonts w:ascii="Arial" w:hAnsi="Arial" w:cs="Arial"/>
+                <w:b w:val="0"/>
+                <w:sz w:val="24"/>
+                <w:szCs w:val="24"/>
+              </w:rPr>
+            </w:pPr>
+            <w:r>
+              <w:rPr>
+                <w:rStyle w:val="s1"/>
+                <w:rFonts w:ascii="Arial" w:hAnsi="Arial" w:cs="Arial"/>
+                <w:b w:val="0"/>
+                <w:sz w:val="24"/>
+                <w:szCs w:val="24"/>
+              </w:rPr>
+              <w:t>2</w:t>
+            </w:r>
+          </w:p>
+        </w:tc>
+        <w:tc>
+          <w:tcPr>
+            <w:tcW w:w="5490" w:type="dxa"/>
+          </w:tcPr>
+          <w:p>
+            <w:pPr>
+              <w:pStyle w:val="p1"/>
+              <w:rPr>
+                <w:rFonts w:ascii="Arial" w:hAnsi="Arial" w:cs="Arial"/>
+                <w:sz w:val="24"/>
+                <w:szCs w:val="24"/>
+              </w:rPr>
+            </w:pPr>
+            <w:r>
+              <w:rPr>
+                <w:rStyle w:val="s1"/>
+                <w:rFonts w:ascii="Arial" w:hAnsi="Arial" w:cs="Arial"/>
+                <w:b w:val="0"/>
+                <w:sz w:val="24"/>
+                <w:szCs w:val="24"/>
+              </w:rPr>
+              <w:t>OFF-(ON) N/O Push-Button Switch</w:t>
+            </w:r>
+          </w:p>
+        </w:tc>
+        <w:tc>
+          <w:tcPr>
+            <w:tcW w:w="6740" w:type="dxa"/>
+          </w:tcPr>
+          <w:p>
+            <w:pPr>
+              <w:pStyle w:val="p1"/>
+              <w:rPr>
+                <w:rStyle w:val="s1"/>
+                <w:rFonts w:ascii="Arial" w:hAnsi="Arial" w:cs="Arial"/>
+                <w:b w:val="0"/>
+                <w:sz w:val="24"/>
+                <w:szCs w:val="24"/>
+              </w:rPr>
+            </w:pPr>
+            <w:r>
+              <w:rPr>
+                <w:rStyle w:val="s1"/>
+                <w:rFonts w:ascii="Arial" w:hAnsi="Arial" w:cs="Arial"/>
+                <w:b w:val="0"/>
+                <w:sz w:val="24"/>
+                <w:szCs w:val="24"/>
+              </w:rPr>
+              <w:t>http://www.ebay.com/itm/171854289731?_trksid=p2055119.m1438.l2649&amp;ssPageName=STRK%3AMEBIDX%3AIT</w:t>
+            </w:r>
+          </w:p>
+        </w:tc>
+      </w:tr>
+      <w:tr>
+        <w:tc>
+          <w:tcPr>
+            <w:tcW w:w="985" w:type="dxa"/>
+          </w:tcPr>
+          <w:p>
+            <w:pPr>
+              <w:jc w:val="center"/>
+              <w:rPr>
+                <w:rFonts w:ascii="Arial" w:hAnsi="Arial" w:cs="Arial"/>
+                <w:color w:val="111111"/>
+              </w:rPr>
+            </w:pPr>
+            <w:r>
+              <w:rPr>
+                <w:rFonts w:ascii="Arial" w:hAnsi="Arial" w:cs="Arial"/>
+                <w:color w:val="111111"/>
+              </w:rPr>
+              <w:t>7</w:t>
+            </w:r>
+          </w:p>
+        </w:tc>
+        <w:tc>
+          <w:tcPr>
+            <w:tcW w:w="5490" w:type="dxa"/>
+          </w:tcPr>
+          <w:p>
+            <w:pPr>
+              <w:rPr>
+                <w:rFonts w:ascii="Arial" w:hAnsi="Arial" w:cs="Arial"/>
+                <w:color w:val="111111"/>
+              </w:rPr>
+            </w:pPr>
+            <w:r>
+              <w:rPr>
+                <w:rFonts w:ascii="Arial" w:hAnsi="Arial" w:cs="Arial"/>
+                <w:color w:val="111111"/>
+              </w:rPr>
+              <w:t>10K Ohm resistors</w:t>
+            </w:r>
+          </w:p>
+        </w:tc>
+        <w:tc>
+          <w:tcPr>
+            <w:tcW w:w="6740" w:type="dxa"/>
+          </w:tcPr>
+          <w:p>
+            <w:pPr>
+              <w:rPr>
+                <w:rFonts w:ascii="Arial" w:hAnsi="Arial" w:cs="Arial"/>
+                <w:color w:val="111111"/>
+              </w:rPr>
+            </w:pPr>
+            <w:r>
+              <w:rPr>
+                <w:rFonts w:ascii="Arial" w:hAnsi="Arial" w:cs="Arial"/>
+                <w:color w:val="111111"/>
+              </w:rPr>
+              <w:t>http://www.ebay.com/itm/100-x-Resistors-10K-Ohm-1-4W-5-Carbon-Film-USA-SELLER-Free-Shipping-/222302496956?hash=item33c242e8bc:g:nYsAAOSwBahVUQiU</w:t>
+            </w:r>
+          </w:p>
+        </w:tc>
+      </w:tr>
+      <w:tr>
+        <w:tc>
+          <w:tcPr>
+            <w:tcW w:w="985" w:type="dxa"/>
+          </w:tcPr>
+          <w:p>
+            <w:pPr>
+              <w:keepNext/>
+              <w:jc w:val="center"/>
+              <w:rPr>
+                <w:rFonts w:ascii="Arial" w:hAnsi="Arial" w:cs="Arial"/>
+                <w:color w:val="111111"/>
+              </w:rPr>
+            </w:pPr>
+            <w:r>
+              <w:rPr>
+                <w:rFonts w:ascii="Arial" w:hAnsi="Arial" w:cs="Arial"/>
+                <w:color w:val="111111"/>
+              </w:rPr>
+              <w:lastRenderedPageBreak/>
+              <w:t>Many</w:t>
+            </w:r>
+          </w:p>
+        </w:tc>
+        <w:tc>
+          <w:tcPr>
+            <w:tcW w:w="5490" w:type="dxa"/>
+          </w:tcPr>
+          <w:p>
+            <w:pPr>
+              <w:keepNext/>
+              <w:rPr>
+                <w:rFonts w:ascii="Arial" w:hAnsi="Arial" w:cs="Arial"/>
+                <w:color w:val="111111"/>
+              </w:rPr>
+            </w:pPr>
+            <w:r>
+              <w:rPr>
+                <w:rFonts w:ascii="Arial" w:hAnsi="Arial" w:cs="Arial"/>
+                <w:color w:val="111111"/>
+              </w:rPr>
+              <w:t>Jumper wires</w:t>
+            </w:r>
+          </w:p>
+        </w:tc>
+        <w:tc>
+          <w:tcPr>
+            <w:tcW w:w="6740" w:type="dxa"/>
+          </w:tcPr>
+          <w:p>
+            <w:pPr>
+              <w:keepNext/>
+              <w:rPr>
+                <w:rFonts w:ascii="Arial" w:hAnsi="Arial" w:cs="Arial"/>
+                <w:color w:val="111111"/>
+              </w:rPr>
+            </w:pPr>
+            <w:r>
+              <w:rPr>
+                <w:rFonts w:ascii="Arial" w:hAnsi="Arial" w:cs="Arial"/>
+                <w:color w:val="111111"/>
+              </w:rPr>
+              <w:t>http://www.ebay.com/itm/65pcs-Jumper-Wire-cable-kit-for-Solderless-Breadboard-New-/191674144210?hash=item2ca0ab55d2:g:e9MAAOxyUI1TImK7</w:t>
+            </w:r>
+          </w:p>
+        </w:tc>
+      </w:tr>
+      <w:tr>
+        <w:tc>
+          <w:tcPr>
+            <w:tcW w:w="985" w:type="dxa"/>
+          </w:tcPr>
+          <w:p>
+            <w:pPr>
+              <w:keepNext/>
+              <w:jc w:val="center"/>
+              <w:rPr>
+                <w:rFonts w:ascii="Arial" w:hAnsi="Arial" w:cs="Arial"/>
+                <w:color w:val="111111"/>
+              </w:rPr>
+            </w:pPr>
+            <w:r>
+              <w:rPr>
+                <w:rFonts w:ascii="Arial" w:hAnsi="Arial" w:cs="Arial"/>
+                <w:color w:val="111111"/>
+              </w:rPr>
+              <w:t>1</w:t>
+            </w:r>
+          </w:p>
+        </w:tc>
+        <w:tc>
+          <w:tcPr>
+            <w:tcW w:w="5490" w:type="dxa"/>
+          </w:tcPr>
+          <w:p>
+            <w:pPr>
+              <w:keepNext/>
+              <w:rPr>
+                <w:rFonts w:ascii="Arial" w:hAnsi="Arial" w:cs="Arial"/>
+                <w:color w:val="111111"/>
+              </w:rPr>
+            </w:pPr>
+            <w:r>
+              <w:rPr>
+                <w:rFonts w:ascii="Arial" w:hAnsi="Arial" w:cs="Arial"/>
+                <w:color w:val="111111"/>
+              </w:rPr>
+              <w:t>Enclosure</w:t>
+            </w:r>
+          </w:p>
+        </w:tc>
+        <w:tc>
+          <w:tcPr>
+            <w:tcW w:w="6740" w:type="dxa"/>
+          </w:tcPr>
+          <w:p>
+            <w:pPr>
+              <w:keepNext/>
+              <w:rPr>
+                <w:rFonts w:ascii="Arial" w:hAnsi="Arial" w:cs="Arial"/>
+                <w:color w:val="111111"/>
+              </w:rPr>
+            </w:pPr>
+            <w:r>
+              <w:rPr>
+                <w:rFonts w:ascii="Arial" w:hAnsi="Arial" w:cs="Arial"/>
+                <w:color w:val="111111"/>
+              </w:rPr>
+              <w:t>Computer City</w:t>
+            </w:r>
+          </w:p>
+        </w:tc>
+      </w:tr>
+    </w:tbl>
     <w:p>
       <w:pPr>
-        <w:pStyle w:val="p1"/>
-        <w:numPr>
-          <w:ilvl w:val="0"/>
-          <w:numId w:val="2"/>
-        </w:numPr>
-        <w:rPr>
-          <w:rStyle w:val="s1"/>
-          <w:rFonts w:ascii="Arial" w:hAnsi="Arial" w:cs="Arial"/>
-          <w:b w:val="0"/>
-          <w:bCs w:val="0"/>
-          <w:sz w:val="24"/>
-          <w:szCs w:val="24"/>
-        </w:rPr>
-      </w:pPr>
-      <w:r>
-        <w:rPr>
-          <w:rStyle w:val="s1"/>
-          <w:rFonts w:ascii="Arial" w:hAnsi="Arial" w:cs="Arial"/>
-          <w:b w:val="0"/>
-          <w:bCs w:val="0"/>
-          <w:sz w:val="24"/>
-          <w:szCs w:val="24"/>
-        </w:rPr>
-        <w:t>DC Power Supply Jack Socket Female PCB Mount Connector 5.5mm x 2.1mm</w:t>
-      </w:r>
-    </w:p>
-    <w:p>
-      <w:pPr>
-        <w:pStyle w:val="p1"/>
-        <w:numPr>
-          <w:ilvl w:val="0"/>
-          <w:numId w:val="2"/>
-        </w:numPr>
-        <w:rPr>
-          <w:rStyle w:val="s1"/>
-          <w:rFonts w:ascii="Arial" w:hAnsi="Arial" w:cs="Arial"/>
-          <w:b w:val="0"/>
-          <w:sz w:val="24"/>
-          <w:szCs w:val="24"/>
-        </w:rPr>
-      </w:pPr>
-      <w:r>
-        <w:rPr>
-          <w:rStyle w:val="s1"/>
-          <w:rFonts w:ascii="Arial" w:hAnsi="Arial" w:cs="Arial"/>
-          <w:b w:val="0"/>
-          <w:bCs w:val="0"/>
-          <w:sz w:val="24"/>
-          <w:szCs w:val="24"/>
-        </w:rPr>
-        <w:t xml:space="preserve">1602 </w:t>
-      </w:r>
-      <w:r>
-        <w:rPr>
-          <w:rStyle w:val="s1"/>
-          <w:rFonts w:ascii="Arial" w:hAnsi="Arial" w:cs="Arial"/>
-          <w:b w:val="0"/>
-          <w:bCs w:val="0"/>
-          <w:sz w:val="24"/>
-          <w:szCs w:val="24"/>
-        </w:rPr>
-        <w:t>Serial Blue Backlight</w:t>
-      </w:r>
-      <w:r>
-        <w:rPr>
-          <w:rFonts w:ascii="Arial" w:hAnsi="Arial" w:cs="Arial"/>
-          <w:bCs/>
-          <w:sz w:val="24"/>
-          <w:szCs w:val="24"/>
-        </w:rPr>
-        <w:t xml:space="preserve"> </w:t>
-      </w:r>
-      <w:r>
-        <w:rPr>
-          <w:rStyle w:val="s1"/>
-          <w:rFonts w:ascii="Arial" w:hAnsi="Arial" w:cs="Arial"/>
-          <w:b w:val="0"/>
-          <w:bCs w:val="0"/>
-          <w:sz w:val="24"/>
-          <w:szCs w:val="24"/>
-        </w:rPr>
-        <w:t>20X4 Character LCD Module Display</w:t>
-      </w:r>
-    </w:p>
-    <w:p>
-      <w:pPr>
-        <w:pStyle w:val="p1"/>
-        <w:numPr>
-          <w:ilvl w:val="0"/>
-          <w:numId w:val="2"/>
-        </w:numPr>
-        <w:rPr>
-          <w:rFonts w:ascii="Arial" w:hAnsi="Arial" w:cs="Arial"/>
-          <w:sz w:val="24"/>
-          <w:szCs w:val="24"/>
-        </w:rPr>
-      </w:pPr>
-      <w:r>
-        <w:rPr>
-          <w:rFonts w:ascii="Arial" w:hAnsi="Arial" w:cs="Arial"/>
-          <w:sz w:val="24"/>
-          <w:szCs w:val="24"/>
-        </w:rPr>
-        <w:t>I2C Serial Interfa</w:t>
-      </w:r>
-      <w:r>
-        <w:rPr>
-          <w:rFonts w:ascii="Arial" w:hAnsi="Arial" w:cs="Arial"/>
-          <w:sz w:val="24"/>
-          <w:szCs w:val="24"/>
-        </w:rPr>
-        <w:t>ce Board Module Port for</w:t>
-      </w:r>
-      <w:r>
-        <w:rPr>
-          <w:rFonts w:ascii="Arial" w:hAnsi="Arial" w:cs="Arial"/>
-          <w:sz w:val="24"/>
-          <w:szCs w:val="24"/>
-        </w:rPr>
-        <w:t xml:space="preserve"> 1602</w:t>
-      </w:r>
-      <w:r>
-        <w:rPr>
-          <w:rFonts w:ascii="Arial" w:hAnsi="Arial" w:cs="Arial"/>
-          <w:sz w:val="24"/>
-          <w:szCs w:val="24"/>
-        </w:rPr>
-        <w:t xml:space="preserve"> </w:t>
-      </w:r>
-      <w:r>
-        <w:rPr>
-          <w:rFonts w:ascii="Arial" w:hAnsi="Arial" w:cs="Arial"/>
-          <w:sz w:val="24"/>
-          <w:szCs w:val="24"/>
-        </w:rPr>
-        <w:t>LCD Display</w:t>
-      </w:r>
-    </w:p>
-    <w:p>
-      <w:pPr>
-        <w:pStyle w:val="p1"/>
-        <w:numPr>
-          <w:ilvl w:val="0"/>
-          <w:numId w:val="2"/>
-        </w:numPr>
-        <w:rPr>
-          <w:rFonts w:ascii="Arial" w:hAnsi="Arial" w:cs="Arial"/>
-          <w:sz w:val="24"/>
-          <w:szCs w:val="24"/>
-        </w:rPr>
-      </w:pPr>
-      <w:r>
-        <w:rPr>
-          <w:rFonts w:ascii="Arial" w:hAnsi="Arial" w:cs="Arial"/>
-          <w:sz w:val="24"/>
-          <w:szCs w:val="24"/>
-        </w:rPr>
-        <w:t>Arduino Nano V3.0</w:t>
-      </w:r>
-      <w:r>
-        <w:rPr>
-          <w:rFonts w:ascii="Arial" w:hAnsi="Arial" w:cs="Arial"/>
-          <w:sz w:val="24"/>
-          <w:szCs w:val="24"/>
-        </w:rPr>
-        <w:t xml:space="preserve"> 5</w:t>
-      </w:r>
-      <w:r>
-        <w:rPr>
-          <w:rFonts w:ascii="Arial" w:hAnsi="Arial" w:cs="Arial"/>
-          <w:sz w:val="24"/>
-          <w:szCs w:val="24"/>
-        </w:rPr>
-        <w:t>v 16MHZ</w:t>
-      </w:r>
-    </w:p>
-    <w:p>
-      <w:pPr>
-        <w:pStyle w:val="p1"/>
-        <w:numPr>
-          <w:ilvl w:val="0"/>
-          <w:numId w:val="2"/>
-        </w:numPr>
-        <w:rPr>
-          <w:rFonts w:ascii="Arial" w:hAnsi="Arial" w:cs="Arial"/>
-          <w:sz w:val="24"/>
-          <w:szCs w:val="24"/>
-        </w:rPr>
-      </w:pPr>
-      <w:r>
-        <w:rPr>
-          <w:rStyle w:val="s1"/>
-          <w:rFonts w:ascii="Arial" w:hAnsi="Arial" w:cs="Arial"/>
-          <w:b w:val="0"/>
-          <w:sz w:val="24"/>
-          <w:szCs w:val="24"/>
-        </w:rPr>
-        <w:t xml:space="preserve">Mini 400 Points Prototype PCB </w:t>
-      </w:r>
-      <w:proofErr w:type="spellStart"/>
-      <w:r>
-        <w:rPr>
-          <w:rStyle w:val="s1"/>
-          <w:rFonts w:ascii="Arial" w:hAnsi="Arial" w:cs="Arial"/>
-          <w:b w:val="0"/>
-          <w:sz w:val="24"/>
-          <w:szCs w:val="24"/>
-        </w:rPr>
-        <w:t>Solderless</w:t>
-      </w:r>
-      <w:proofErr w:type="spellEnd"/>
-      <w:r>
-        <w:rPr>
-          <w:rStyle w:val="s1"/>
-          <w:rFonts w:ascii="Arial" w:hAnsi="Arial" w:cs="Arial"/>
-          <w:b w:val="0"/>
-          <w:sz w:val="24"/>
-          <w:szCs w:val="24"/>
-        </w:rPr>
-        <w:t xml:space="preserve"> Breadboard</w:t>
-      </w:r>
-    </w:p>
-    <w:p>
-      <w:pPr>
-        <w:pStyle w:val="ListParagraph"/>
-        <w:numPr>
-          <w:ilvl w:val="0"/>
-          <w:numId w:val="2"/>
-        </w:numPr>
         <w:rPr>
           <w:rFonts w:ascii="Arial" w:hAnsi="Arial" w:cs="Arial"/>
           <w:color w:val="111111"/>
         </w:rPr>
       </w:pPr>
-      <w:proofErr w:type="spellStart"/>
-      <w:r>
-        <w:rPr>
-          <w:rFonts w:ascii="Arial" w:hAnsi="Arial" w:cs="Arial"/>
-          <w:color w:val="111111"/>
-        </w:rPr>
-        <w:t>Eztronics</w:t>
-      </w:r>
-      <w:proofErr w:type="spellEnd"/>
-      <w:r>
-        <w:rPr>
-          <w:rFonts w:ascii="Arial" w:hAnsi="Arial" w:cs="Arial"/>
-          <w:color w:val="111111"/>
-        </w:rPr>
-        <w:t xml:space="preserve"> Corp Ublox NEO-6M GPS Module</w:t>
-      </w:r>
-    </w:p>
-    <w:p>
-      <w:pPr>
-        <w:pStyle w:val="ListParagraph"/>
-        <w:numPr>
-          <w:ilvl w:val="0"/>
-          <w:numId w:val="2"/>
-        </w:numPr>
-        <w:rPr>
-          <w:rFonts w:ascii="Arial" w:hAnsi="Arial" w:cs="Arial"/>
-          <w:color w:val="111111"/>
-        </w:rPr>
-      </w:pPr>
-      <w:r>
-        <w:rPr>
-          <w:rFonts w:ascii="Arial" w:hAnsi="Arial" w:cs="Arial"/>
-          <w:color w:val="111111"/>
-        </w:rPr>
-        <w:t xml:space="preserve">Mini PCIe Wifi Antenna Kit </w:t>
-      </w:r>
-      <w:proofErr w:type="spellStart"/>
-      <w:r>
-        <w:rPr>
-          <w:rFonts w:ascii="Arial" w:hAnsi="Arial" w:cs="Arial"/>
-          <w:color w:val="111111"/>
-        </w:rPr>
-        <w:t>3Dbi</w:t>
-      </w:r>
-      <w:proofErr w:type="spellEnd"/>
-      <w:r>
-        <w:rPr>
-          <w:rFonts w:ascii="Arial" w:hAnsi="Arial" w:cs="Arial"/>
-          <w:color w:val="111111"/>
-        </w:rPr>
-        <w:t xml:space="preserve"> RP-SMA Antenna + 20cm U.fl/IPEX to Bulkhead RP-SMA Pigtail</w:t>
-      </w:r>
-    </w:p>
-    <w:p>
-      <w:pPr>
-        <w:pStyle w:val="p1"/>
-        <w:numPr>
-          <w:ilvl w:val="0"/>
-          <w:numId w:val="2"/>
-        </w:numPr>
-        <w:rPr>
-          <w:rFonts w:ascii="Arial" w:hAnsi="Arial" w:cs="Arial"/>
-          <w:sz w:val="24"/>
-          <w:szCs w:val="24"/>
-        </w:rPr>
-      </w:pPr>
-      <w:r>
-        <w:rPr>
-          <w:rStyle w:val="s1"/>
-          <w:rFonts w:ascii="Arial" w:hAnsi="Arial" w:cs="Arial"/>
-          <w:b w:val="0"/>
-          <w:sz w:val="24"/>
-          <w:szCs w:val="24"/>
-        </w:rPr>
-        <w:t>5</w:t>
-      </w:r>
-      <w:r>
-        <w:rPr>
-          <w:rStyle w:val="s1"/>
-          <w:rFonts w:ascii="Arial" w:hAnsi="Arial" w:cs="Arial"/>
-          <w:b w:val="0"/>
-          <w:sz w:val="24"/>
-          <w:szCs w:val="24"/>
-        </w:rPr>
-        <w:t xml:space="preserve"> 5V 0.3 A SS12F32 Mini Size Black SPDT Slide Switch</w:t>
-      </w:r>
-    </w:p>
-    <w:p>
-      <w:pPr>
-        <w:pStyle w:val="p1"/>
-        <w:numPr>
-          <w:ilvl w:val="0"/>
-          <w:numId w:val="2"/>
-        </w:numPr>
-        <w:rPr>
-          <w:rFonts w:ascii="Arial" w:hAnsi="Arial" w:cs="Arial"/>
-          <w:sz w:val="24"/>
-          <w:szCs w:val="24"/>
-        </w:rPr>
-      </w:pPr>
-      <w:r>
-        <w:rPr>
-          <w:rStyle w:val="s1"/>
-          <w:rFonts w:ascii="Arial" w:hAnsi="Arial" w:cs="Arial"/>
-          <w:b w:val="0"/>
-          <w:sz w:val="24"/>
-          <w:szCs w:val="24"/>
-        </w:rPr>
-        <w:t xml:space="preserve">2 </w:t>
-      </w:r>
-      <w:r>
-        <w:rPr>
-          <w:rStyle w:val="s1"/>
-          <w:rFonts w:ascii="Arial" w:hAnsi="Arial" w:cs="Arial"/>
-          <w:b w:val="0"/>
-          <w:sz w:val="24"/>
-          <w:szCs w:val="24"/>
-        </w:rPr>
-        <w:t>OFF-(ON) N/O Push-Button Switch</w:t>
-      </w:r>
-    </w:p>
-    <w:p>
-      <w:pPr>
-        <w:pStyle w:val="ListParagraph"/>
-        <w:numPr>
-          <w:ilvl w:val="0"/>
-          <w:numId w:val="2"/>
-        </w:numPr>
-        <w:rPr>
-          <w:rFonts w:ascii="Arial" w:hAnsi="Arial" w:cs="Arial"/>
-          <w:color w:val="111111"/>
-        </w:rPr>
-      </w:pPr>
-      <w:r>
-        <w:rPr>
-          <w:rFonts w:ascii="Arial" w:hAnsi="Arial" w:cs="Arial"/>
-          <w:color w:val="111111"/>
-        </w:rPr>
-        <w:t>7</w:t>
-      </w:r>
-      <w:r>
-        <w:rPr>
-          <w:rFonts w:ascii="Arial" w:hAnsi="Arial" w:cs="Arial"/>
-          <w:color w:val="111111"/>
-        </w:rPr>
-        <w:t xml:space="preserve"> </w:t>
-      </w:r>
-      <w:r>
-        <w:rPr>
-          <w:rFonts w:ascii="Arial" w:hAnsi="Arial" w:cs="Arial"/>
-          <w:color w:val="111111"/>
-        </w:rPr>
-        <w:t>1</w:t>
-      </w:r>
-      <w:r>
-        <w:rPr>
-          <w:rFonts w:ascii="Arial" w:hAnsi="Arial" w:cs="Arial"/>
-          <w:color w:val="111111"/>
-        </w:rPr>
-        <w:t>0</w:t>
-      </w:r>
-      <w:r>
-        <w:rPr>
-          <w:rFonts w:ascii="Arial" w:hAnsi="Arial" w:cs="Arial"/>
-          <w:color w:val="111111"/>
-        </w:rPr>
-        <w:t xml:space="preserve">K </w:t>
-      </w:r>
-      <w:r>
-        <w:rPr>
-          <w:rFonts w:ascii="Arial" w:hAnsi="Arial" w:cs="Arial"/>
-          <w:color w:val="111111"/>
-        </w:rPr>
-        <w:t>Ohm resistors</w:t>
-      </w:r>
-    </w:p>
-    <w:p>
-      <w:pPr>
-        <w:pStyle w:val="ListParagraph"/>
-        <w:numPr>
-          <w:ilvl w:val="0"/>
-          <w:numId w:val="2"/>
-        </w:numPr>
-        <w:rPr>
-          <w:rFonts w:ascii="Arial" w:hAnsi="Arial" w:cs="Arial"/>
-          <w:color w:val="111111"/>
-        </w:rPr>
-      </w:pPr>
-      <w:r>
-        <w:rPr>
-          <w:rFonts w:ascii="Arial" w:hAnsi="Arial" w:cs="Arial"/>
-          <w:color w:val="111111"/>
-        </w:rPr>
-        <w:t>Jumper wires</w:t>
-      </w:r>
-    </w:p>
-    <w:p>
-      <w:pPr>
-        <w:pStyle w:val="ListParagraph"/>
-        <w:numPr>
-          <w:ilvl w:val="0"/>
-          <w:numId w:val="2"/>
-        </w:numPr>
-        <w:rPr>
-          <w:rFonts w:ascii="Arial" w:hAnsi="Arial" w:cs="Arial"/>
-          <w:color w:val="111111"/>
-        </w:rPr>
-      </w:pPr>
-      <w:r>
-        <w:rPr>
-          <w:rFonts w:ascii="Arial" w:hAnsi="Arial" w:cs="Arial"/>
-          <w:color w:val="111111"/>
-        </w:rPr>
-        <w:t>Enclosure</w:t>
-      </w:r>
-      <w:bookmarkStart w:id="0" w:name="_GoBack"/>
-      <w:bookmarkEnd w:id="0"/>
     </w:p>
     <w:sectPr>
-      <w:pgSz w:w="12240" w:h="15840"/>
+      <w:headerReference w:type="even" r:id="rId7"/>
+      <w:headerReference w:type="default" r:id="rId8"/>
+      <w:footerReference w:type="even" r:id="rId9"/>
+      <w:footerReference w:type="default" r:id="rId10"/>
+      <w:headerReference w:type="first" r:id="rId11"/>
+      <w:footerReference w:type="first" r:id="rId12"/>
+      <w:pgSz w:w="15840" w:h="12240" w:orient="landscape"/>
       <w:pgMar w:top="1440" w:right="1440" w:bottom="1440" w:left="1440" w:header="720" w:footer="720" w:gutter="0"/>
       <w:cols w:space="720"/>
       <w:docGrid w:linePitch="360"/>
     </w:sectPr>
   </w:body>
 </w:document>
+</file>
+
+<file path=word/endnotes.xml><?xml version="1.0" encoding="utf-8"?>
+<w:endnotes xmlns:wpc="http://schemas.microsoft.com/office/word/2010/wordprocessingCanvas" xmlns:mo="http://schemas.microsoft.com/office/mac/office/2008/main" xmlns:mc="http://schemas.openxmlformats.org/markup-compatibility/2006" xmlns:mv="urn:schemas-microsoft-com:mac:vml" xmlns:o="urn:schemas-microsoft-com:office:office" xmlns:r="http://schemas.openxmlformats.org/officeDocument/2006/relationships" xmlns:m="http://schemas.openxmlformats.org/officeDocument/2006/math" xmlns:v="urn:schemas-microsoft-com:vml" xmlns:wp14="http://schemas.microsoft.com/office/word/2010/wordprocessingDrawing" xmlns:wp="http://schemas.openxmlformats.org/drawingml/2006/wordprocessingDrawing" xmlns:w10="urn:schemas-microsoft-com:office:word" xmlns:w="http://schemas.openxmlformats.org/wordprocessingml/2006/main" xmlns:w14="http://schemas.microsoft.com/office/word/2010/wordml" xmlns:w15="http://schemas.microsoft.com/office/word/2012/wordml" xmlns:wpg="http://schemas.microsoft.com/office/word/2010/wordprocessingGroup" xmlns:wpi="http://schemas.microsoft.com/office/word/2010/wordprocessingInk" xmlns:wne="http://schemas.microsoft.com/office/word/2006/wordml" xmlns:wps="http://schemas.microsoft.com/office/word/2010/wordprocessingShape" mc:Ignorable="w14 w15 wp14">
+  <w:endnote w:type="separator" w:id="-1">
+    <w:p>
+      <w:r>
+        <w:separator/>
+      </w:r>
+    </w:p>
+  </w:endnote>
+  <w:endnote w:type="continuationSeparator" w:id="0">
+    <w:p>
+      <w:r>
+        <w:continuationSeparator/>
+      </w:r>
+    </w:p>
+  </w:endnote>
+</w:endnotes>
+</file>
+
+<file path=word/footer1.xml><?xml version="1.0" encoding="utf-8"?>
+<w:ftr xmlns:wpc="http://schemas.microsoft.com/office/word/2010/wordprocessingCanvas" xmlns:mo="http://schemas.microsoft.com/office/mac/office/2008/main" xmlns:mc="http://schemas.openxmlformats.org/markup-compatibility/2006" xmlns:mv="urn:schemas-microsoft-com:mac:vml" xmlns:o="urn:schemas-microsoft-com:office:office" xmlns:r="http://schemas.openxmlformats.org/officeDocument/2006/relationships" xmlns:m="http://schemas.openxmlformats.org/officeDocument/2006/math" xmlns:v="urn:schemas-microsoft-com:vml" xmlns:wp14="http://schemas.microsoft.com/office/word/2010/wordprocessingDrawing" xmlns:wp="http://schemas.openxmlformats.org/drawingml/2006/wordprocessingDrawing" xmlns:w10="urn:schemas-microsoft-com:office:word" xmlns:w="http://schemas.openxmlformats.org/wordprocessingml/2006/main" xmlns:w14="http://schemas.microsoft.com/office/word/2010/wordml" xmlns:w15="http://schemas.microsoft.com/office/word/2012/wordml" xmlns:wpg="http://schemas.microsoft.com/office/word/2010/wordprocessingGroup" xmlns:wpi="http://schemas.microsoft.com/office/word/2010/wordprocessingInk" xmlns:wne="http://schemas.microsoft.com/office/word/2006/wordml" xmlns:wps="http://schemas.microsoft.com/office/word/2010/wordprocessingShape" mc:Ignorable="w14 w15 wp14">
+  <w:p>
+    <w:pPr>
+      <w:pStyle w:val="Footer"/>
+    </w:pPr>
+  </w:p>
+</w:ftr>
+</file>
+
+<file path=word/footer2.xml><?xml version="1.0" encoding="utf-8"?>
+<w:ftr xmlns:wpc="http://schemas.microsoft.com/office/word/2010/wordprocessingCanvas" xmlns:mo="http://schemas.microsoft.com/office/mac/office/2008/main" xmlns:mc="http://schemas.openxmlformats.org/markup-compatibility/2006" xmlns:mv="urn:schemas-microsoft-com:mac:vml" xmlns:o="urn:schemas-microsoft-com:office:office" xmlns:r="http://schemas.openxmlformats.org/officeDocument/2006/relationships" xmlns:m="http://schemas.openxmlformats.org/officeDocument/2006/math" xmlns:v="urn:schemas-microsoft-com:vml" xmlns:wp14="http://schemas.microsoft.com/office/word/2010/wordprocessingDrawing" xmlns:wp="http://schemas.openxmlformats.org/drawingml/2006/wordprocessingDrawing" xmlns:w10="urn:schemas-microsoft-com:office:word" xmlns:w="http://schemas.openxmlformats.org/wordprocessingml/2006/main" xmlns:w14="http://schemas.microsoft.com/office/word/2010/wordml" xmlns:w15="http://schemas.microsoft.com/office/word/2012/wordml" xmlns:wpg="http://schemas.microsoft.com/office/word/2010/wordprocessingGroup" xmlns:wpi="http://schemas.microsoft.com/office/word/2010/wordprocessingInk" xmlns:wne="http://schemas.microsoft.com/office/word/2006/wordml" xmlns:wps="http://schemas.microsoft.com/office/word/2010/wordprocessingShape" mc:Ignorable="w14 w15 wp14">
+  <w:sdt>
+    <w:sdtPr>
+      <w:id w:val="-2099553118"/>
+      <w:docPartObj>
+        <w:docPartGallery w:val="Page Numbers (Bottom of Page)"/>
+        <w:docPartUnique/>
+      </w:docPartObj>
+    </w:sdtPr>
+    <w:sdtEndPr>
+      <w:rPr>
+        <w:noProof/>
+      </w:rPr>
+    </w:sdtEndPr>
+    <w:sdtContent>
+      <w:p>
+        <w:pPr>
+          <w:pStyle w:val="Footer"/>
+          <w:jc w:val="center"/>
+        </w:pPr>
+        <w:r>
+          <w:fldChar w:fldCharType="begin"/>
+        </w:r>
+        <w:r>
+          <w:instrText xml:space="preserve"> PAGE   \* MERGEFORMAT </w:instrText>
+        </w:r>
+        <w:r>
+          <w:fldChar w:fldCharType="separate"/>
+        </w:r>
+        <w:r>
+          <w:rPr>
+            <w:noProof/>
+          </w:rPr>
+          <w:t>2</w:t>
+        </w:r>
+        <w:r>
+          <w:rPr>
+            <w:noProof/>
+          </w:rPr>
+          <w:fldChar w:fldCharType="end"/>
+        </w:r>
+      </w:p>
+    </w:sdtContent>
+  </w:sdt>
+  <w:p>
+    <w:pPr>
+      <w:pStyle w:val="Footer"/>
+    </w:pPr>
+  </w:p>
+</w:ftr>
+</file>
+
+<file path=word/footer3.xml><?xml version="1.0" encoding="utf-8"?>
+<w:ftr xmlns:wpc="http://schemas.microsoft.com/office/word/2010/wordprocessingCanvas" xmlns:mo="http://schemas.microsoft.com/office/mac/office/2008/main" xmlns:mc="http://schemas.openxmlformats.org/markup-compatibility/2006" xmlns:mv="urn:schemas-microsoft-com:mac:vml" xmlns:o="urn:schemas-microsoft-com:office:office" xmlns:r="http://schemas.openxmlformats.org/officeDocument/2006/relationships" xmlns:m="http://schemas.openxmlformats.org/officeDocument/2006/math" xmlns:v="urn:schemas-microsoft-com:vml" xmlns:wp14="http://schemas.microsoft.com/office/word/2010/wordprocessingDrawing" xmlns:wp="http://schemas.openxmlformats.org/drawingml/2006/wordprocessingDrawing" xmlns:w10="urn:schemas-microsoft-com:office:word" xmlns:w="http://schemas.openxmlformats.org/wordprocessingml/2006/main" xmlns:w14="http://schemas.microsoft.com/office/word/2010/wordml" xmlns:w15="http://schemas.microsoft.com/office/word/2012/wordml" xmlns:wpg="http://schemas.microsoft.com/office/word/2010/wordprocessingGroup" xmlns:wpi="http://schemas.microsoft.com/office/word/2010/wordprocessingInk" xmlns:wne="http://schemas.microsoft.com/office/word/2006/wordml" xmlns:wps="http://schemas.microsoft.com/office/word/2010/wordprocessingShape" mc:Ignorable="w14 w15 wp14">
+  <w:p>
+    <w:pPr>
+      <w:pStyle w:val="Footer"/>
+    </w:pPr>
+  </w:p>
+</w:ftr>
+</file>
+
+<file path=word/footnotes.xml><?xml version="1.0" encoding="utf-8"?>
+<w:footnotes xmlns:wpc="http://schemas.microsoft.com/office/word/2010/wordprocessingCanvas" xmlns:mo="http://schemas.microsoft.com/office/mac/office/2008/main" xmlns:mc="http://schemas.openxmlformats.org/markup-compatibility/2006" xmlns:mv="urn:schemas-microsoft-com:mac:vml" xmlns:o="urn:schemas-microsoft-com:office:office" xmlns:r="http://schemas.openxmlformats.org/officeDocument/2006/relationships" xmlns:m="http://schemas.openxmlformats.org/officeDocument/2006/math" xmlns:v="urn:schemas-microsoft-com:vml" xmlns:wp14="http://schemas.microsoft.com/office/word/2010/wordprocessingDrawing" xmlns:wp="http://schemas.openxmlformats.org/drawingml/2006/wordprocessingDrawing" xmlns:w10="urn:schemas-microsoft-com:office:word" xmlns:w="http://schemas.openxmlformats.org/wordprocessingml/2006/main" xmlns:w14="http://schemas.microsoft.com/office/word/2010/wordml" xmlns:w15="http://schemas.microsoft.com/office/word/2012/wordml" xmlns:wpg="http://schemas.microsoft.com/office/word/2010/wordprocessingGroup" xmlns:wpi="http://schemas.microsoft.com/office/word/2010/wordprocessingInk" xmlns:wne="http://schemas.microsoft.com/office/word/2006/wordml" xmlns:wps="http://schemas.microsoft.com/office/word/2010/wordprocessingShape" mc:Ignorable="w14 w15 wp14">
+  <w:footnote w:type="separator" w:id="-1">
+    <w:p>
+      <w:r>
+        <w:separator/>
+      </w:r>
+    </w:p>
+  </w:footnote>
+  <w:footnote w:type="continuationSeparator" w:id="0">
+    <w:p>
+      <w:r>
+        <w:continuationSeparator/>
+      </w:r>
+    </w:p>
+  </w:footnote>
+</w:footnotes>
+</file>
+
+<file path=word/header1.xml><?xml version="1.0" encoding="utf-8"?>
+<w:hdr xmlns:wpc="http://schemas.microsoft.com/office/word/2010/wordprocessingCanvas" xmlns:mo="http://schemas.microsoft.com/office/mac/office/2008/main" xmlns:mc="http://schemas.openxmlformats.org/markup-compatibility/2006" xmlns:mv="urn:schemas-microsoft-com:mac:vml" xmlns:o="urn:schemas-microsoft-com:office:office" xmlns:r="http://schemas.openxmlformats.org/officeDocument/2006/relationships" xmlns:m="http://schemas.openxmlformats.org/officeDocument/2006/math" xmlns:v="urn:schemas-microsoft-com:vml" xmlns:wp14="http://schemas.microsoft.com/office/word/2010/wordprocessingDrawing" xmlns:wp="http://schemas.openxmlformats.org/drawingml/2006/wordprocessingDrawing" xmlns:w10="urn:schemas-microsoft-com:office:word" xmlns:w="http://schemas.openxmlformats.org/wordprocessingml/2006/main" xmlns:w14="http://schemas.microsoft.com/office/word/2010/wordml" xmlns:w15="http://schemas.microsoft.com/office/word/2012/wordml" xmlns:wpg="http://schemas.microsoft.com/office/word/2010/wordprocessingGroup" xmlns:wpi="http://schemas.microsoft.com/office/word/2010/wordprocessingInk" xmlns:wne="http://schemas.microsoft.com/office/word/2006/wordml" xmlns:wps="http://schemas.microsoft.com/office/word/2010/wordprocessingShape" mc:Ignorable="w14 w15 wp14">
+  <w:p>
+    <w:pPr>
+      <w:pStyle w:val="Header"/>
+    </w:pPr>
+  </w:p>
+</w:hdr>
+</file>
+
+<file path=word/header2.xml><?xml version="1.0" encoding="utf-8"?>
+<w:hdr xmlns:wpc="http://schemas.microsoft.com/office/word/2010/wordprocessingCanvas" xmlns:mo="http://schemas.microsoft.com/office/mac/office/2008/main" xmlns:mc="http://schemas.openxmlformats.org/markup-compatibility/2006" xmlns:mv="urn:schemas-microsoft-com:mac:vml" xmlns:o="urn:schemas-microsoft-com:office:office" xmlns:r="http://schemas.openxmlformats.org/officeDocument/2006/relationships" xmlns:m="http://schemas.openxmlformats.org/officeDocument/2006/math" xmlns:v="urn:schemas-microsoft-com:vml" xmlns:wp14="http://schemas.microsoft.com/office/word/2010/wordprocessingDrawing" xmlns:wp="http://schemas.openxmlformats.org/drawingml/2006/wordprocessingDrawing" xmlns:w10="urn:schemas-microsoft-com:office:word" xmlns:w="http://schemas.openxmlformats.org/wordprocessingml/2006/main" xmlns:w14="http://schemas.microsoft.com/office/word/2010/wordml" xmlns:w15="http://schemas.microsoft.com/office/word/2012/wordml" xmlns:wpg="http://schemas.microsoft.com/office/word/2010/wordprocessingGroup" xmlns:wpi="http://schemas.microsoft.com/office/word/2010/wordprocessingInk" xmlns:wne="http://schemas.microsoft.com/office/word/2006/wordml" xmlns:wps="http://schemas.microsoft.com/office/word/2010/wordprocessingShape" mc:Ignorable="w14 w15 wp14">
+  <w:p>
+    <w:pPr>
+      <w:pStyle w:val="Header"/>
+    </w:pPr>
+  </w:p>
+</w:hdr>
+</file>
+
+<file path=word/header3.xml><?xml version="1.0" encoding="utf-8"?>
+<w:hdr xmlns:wpc="http://schemas.microsoft.com/office/word/2010/wordprocessingCanvas" xmlns:mo="http://schemas.microsoft.com/office/mac/office/2008/main" xmlns:mc="http://schemas.openxmlformats.org/markup-compatibility/2006" xmlns:mv="urn:schemas-microsoft-com:mac:vml" xmlns:o="urn:schemas-microsoft-com:office:office" xmlns:r="http://schemas.openxmlformats.org/officeDocument/2006/relationships" xmlns:m="http://schemas.openxmlformats.org/officeDocument/2006/math" xmlns:v="urn:schemas-microsoft-com:vml" xmlns:wp14="http://schemas.microsoft.com/office/word/2010/wordprocessingDrawing" xmlns:wp="http://schemas.openxmlformats.org/drawingml/2006/wordprocessingDrawing" xmlns:w10="urn:schemas-microsoft-com:office:word" xmlns:w="http://schemas.openxmlformats.org/wordprocessingml/2006/main" xmlns:w14="http://schemas.microsoft.com/office/word/2010/wordml" xmlns:w15="http://schemas.microsoft.com/office/word/2012/wordml" xmlns:wpg="http://schemas.microsoft.com/office/word/2010/wordprocessingGroup" xmlns:wpi="http://schemas.microsoft.com/office/word/2010/wordprocessingInk" xmlns:wne="http://schemas.microsoft.com/office/word/2006/wordml" xmlns:wps="http://schemas.microsoft.com/office/word/2010/wordprocessingShape" mc:Ignorable="w14 w15 wp14">
+  <w:p>
+    <w:pPr>
+      <w:pStyle w:val="Header"/>
+    </w:pPr>
+  </w:p>
+</w:hdr>
 </file>
 
 <file path=word/numbering.xml><?xml version="1.0" encoding="utf-8"?>
@@ -795,7 +1513,6 @@
     <w:lsdException w:name="HTML Sample" w:semiHidden="1" w:unhideWhenUsed="1"/>
     <w:lsdException w:name="HTML Typewriter" w:semiHidden="1" w:unhideWhenUsed="1"/>
     <w:lsdException w:name="HTML Variable" w:semiHidden="1" w:unhideWhenUsed="1"/>
-    <w:lsdException w:name="Normal Table" w:semiHidden="1" w:unhideWhenUsed="1"/>
     <w:lsdException w:name="annotation subject" w:semiHidden="1" w:unhideWhenUsed="1"/>
     <w:lsdException w:name="No List" w:semiHidden="1" w:unhideWhenUsed="1"/>
     <w:lsdException w:name="Outline List 1" w:semiHidden="1" w:unhideWhenUsed="1"/>
@@ -841,20 +1558,9 @@
     <w:lsdException w:name="Table Subtle 1" w:semiHidden="1" w:unhideWhenUsed="1"/>
     <w:lsdException w:name="Table Subtle 2" w:semiHidden="1" w:unhideWhenUsed="1"/>
     <w:lsdException w:name="Table Web 1" w:semiHidden="1" w:unhideWhenUsed="1"/>
-    <w:lsdException w:name="Table Web 2" w:semiHidden="1" w:unhideWhenUsed="1"/>
     <w:lsdException w:name="Table Web 3" w:semiHidden="1" w:unhideWhenUsed="1"/>
     <w:lsdException w:name="Balloon Text" w:semiHidden="1" w:unhideWhenUsed="1"/>
     <w:lsdException w:name="Table Grid" w:uiPriority="39"/>
-    <w:lsdException w:name="Table Theme" w:semiHidden="1" w:unhideWhenUsed="1"/>
-    <w:lsdException w:name="Note Level 1" w:semiHidden="1" w:unhideWhenUsed="1"/>
-    <w:lsdException w:name="Note Level 2" w:semiHidden="1" w:unhideWhenUsed="1"/>
-    <w:lsdException w:name="Note Level 3" w:semiHidden="1" w:unhideWhenUsed="1"/>
-    <w:lsdException w:name="Note Level 4" w:semiHidden="1" w:unhideWhenUsed="1"/>
-    <w:lsdException w:name="Note Level 5" w:semiHidden="1" w:unhideWhenUsed="1"/>
-    <w:lsdException w:name="Note Level 6" w:semiHidden="1" w:unhideWhenUsed="1"/>
-    <w:lsdException w:name="Note Level 7" w:semiHidden="1" w:unhideWhenUsed="1"/>
-    <w:lsdException w:name="Note Level 8" w:semiHidden="1" w:unhideWhenUsed="1"/>
-    <w:lsdException w:name="Note Level 9" w:semiHidden="1" w:unhideWhenUsed="1"/>
     <w:lsdException w:name="Placeholder Text" w:semiHidden="1"/>
     <w:lsdException w:name="No Spacing" w:uiPriority="1" w:qFormat="1"/>
     <w:lsdException w:name="Light Shading" w:uiPriority="60"/>
@@ -1140,6 +1846,71 @@
       <w:contextualSpacing/>
     </w:pPr>
   </w:style>
+  <w:style w:type="table" w:styleId="TableGrid">
+    <w:name w:val="Table Grid"/>
+    <w:basedOn w:val="TableNormal"/>
+    <w:uiPriority w:val="39"/>
+    <w:rsid w:val="00442411"/>
+    <w:tblPr>
+      <w:tblInd w:w="0" w:type="dxa"/>
+      <w:tblBorders>
+        <w:top w:val="single" w:sz="4" w:space="0" w:color="auto"/>
+        <w:left w:val="single" w:sz="4" w:space="0" w:color="auto"/>
+        <w:bottom w:val="single" w:sz="4" w:space="0" w:color="auto"/>
+        <w:right w:val="single" w:sz="4" w:space="0" w:color="auto"/>
+        <w:insideH w:val="single" w:sz="4" w:space="0" w:color="auto"/>
+        <w:insideV w:val="single" w:sz="4" w:space="0" w:color="auto"/>
+      </w:tblBorders>
+      <w:tblCellMar>
+        <w:top w:w="0" w:type="dxa"/>
+        <w:left w:w="108" w:type="dxa"/>
+        <w:bottom w:w="0" w:type="dxa"/>
+        <w:right w:w="108" w:type="dxa"/>
+      </w:tblCellMar>
+    </w:tblPr>
+  </w:style>
+  <w:style w:type="paragraph" w:styleId="Header">
+    <w:name w:val="header"/>
+    <w:basedOn w:val="Normal"/>
+    <w:link w:val="HeaderChar"/>
+    <w:uiPriority w:val="99"/>
+    <w:unhideWhenUsed/>
+    <w:rsid w:val="00103BB8"/>
+    <w:pPr>
+      <w:tabs>
+        <w:tab w:val="center" w:pos="4680"/>
+        <w:tab w:val="right" w:pos="9360"/>
+      </w:tabs>
+    </w:pPr>
+  </w:style>
+  <w:style w:type="character" w:customStyle="1" w:styleId="HeaderChar">
+    <w:name w:val="Header Char"/>
+    <w:basedOn w:val="DefaultParagraphFont"/>
+    <w:link w:val="Header"/>
+    <w:uiPriority w:val="99"/>
+    <w:rsid w:val="00103BB8"/>
+  </w:style>
+  <w:style w:type="paragraph" w:styleId="Footer">
+    <w:name w:val="footer"/>
+    <w:basedOn w:val="Normal"/>
+    <w:link w:val="FooterChar"/>
+    <w:uiPriority w:val="99"/>
+    <w:unhideWhenUsed/>
+    <w:rsid w:val="00103BB8"/>
+    <w:pPr>
+      <w:tabs>
+        <w:tab w:val="center" w:pos="4680"/>
+        <w:tab w:val="right" w:pos="9360"/>
+      </w:tabs>
+    </w:pPr>
+  </w:style>
+  <w:style w:type="character" w:customStyle="1" w:styleId="FooterChar">
+    <w:name w:val="Footer Char"/>
+    <w:basedOn w:val="DefaultParagraphFont"/>
+    <w:link w:val="Footer"/>
+    <w:uiPriority w:val="99"/>
+    <w:rsid w:val="00103BB8"/>
+  </w:style>
 </w:styles>
 </file>
 

</xml_diff>